<commit_message>
clustering complete with tsne
</commit_message>
<xml_diff>
--- a/unsupervised learning/unsupervised-learning-notes.docx
+++ b/unsupervised learning/unsupervised-learning-notes.docx
@@ -80,21 +80,7 @@
           <w:b/>
           <w:bCs/>
         </w:rPr>
-        <w:t xml:space="preserve">online store uses K-Means to group customers based on purchase frequency and spending creating segments like Budget Shoppers, Frequent Buyers and Big Spenders for </w:t>
-      </w:r>
-      <w:r>
-        <w:rPr>
-          <w:b/>
-          <w:bCs/>
-        </w:rPr>
-        <w:t>personalized</w:t>
-      </w:r>
-      <w:r>
-        <w:rPr>
-          <w:b/>
-          <w:bCs/>
-        </w:rPr>
-        <w:t xml:space="preserve"> marketing.</w:t>
+        <w:t>online store uses K-Means to group customers based on purchase frequency and spending creating segments like Budget Shoppers, Frequent Buyers and Big Spenders for personalized marketing.</w:t>
       </w:r>
     </w:p>
     <w:p>
@@ -120,6 +106,7 @@
       </w:pPr>
       <w:r>
         <w:rPr>
+          <w:noProof/>
           <w:lang w:val="en-IN"/>
         </w:rPr>
         <w:drawing>
@@ -205,7 +192,6 @@
         </w:numPr>
       </w:pPr>
       <w:r>
-        <w:lastRenderedPageBreak/>
         <w:t>We repeat the process for a given number of iterations and at the end, we have our clusters.</w:t>
       </w:r>
     </w:p>
@@ -240,6 +226,1250 @@
       </w:r>
       <w:r>
         <w:t> at [0,3].</w:t>
+      </w:r>
+    </w:p>
+    <w:p>
+      <w:pPr>
+        <w:rPr>
+          <w:lang w:val="en-IN"/>
+        </w:rPr>
+      </w:pPr>
+    </w:p>
+    <w:p>
+      <w:pPr>
+        <w:rPr>
+          <w:lang w:val="en-IN"/>
+        </w:rPr>
+      </w:pPr>
+    </w:p>
+    <w:p>
+      <w:pPr>
+        <w:pStyle w:val="Heading1"/>
+        <w:rPr>
+          <w:lang w:val="en-IN"/>
+        </w:rPr>
+      </w:pPr>
+      <w:r>
+        <w:rPr>
+          <w:lang w:val="en-IN"/>
+        </w:rPr>
+        <w:t>Hierarchical Clustering</w:t>
+      </w:r>
+    </w:p>
+    <w:p>
+      <w:pPr>
+        <w:rPr>
+          <w:lang w:val="en-IN"/>
+        </w:rPr>
+      </w:pPr>
+    </w:p>
+    <w:p>
+      <w:r>
+        <w:t xml:space="preserve">In the </w:t>
+      </w:r>
+      <w:proofErr w:type="gramStart"/>
+      <w:r>
+        <w:t>real world</w:t>
+      </w:r>
+      <w:proofErr w:type="gramEnd"/>
+      <w:r>
+        <w:t> </w:t>
+      </w:r>
+      <w:r>
+        <w:rPr>
+          <w:b/>
+          <w:bCs/>
+        </w:rPr>
+        <w:t>data often lacks a target variable making supervised learning impractical.</w:t>
+      </w:r>
+      <w:r>
+        <w:t xml:space="preserve"> Have you ever wondered how social networks like Facebook recommend friends or how </w:t>
+      </w:r>
+      <w:proofErr w:type="gramStart"/>
+      <w:r>
+        <w:t>scientists</w:t>
+      </w:r>
+      <w:proofErr w:type="gramEnd"/>
+      <w:r>
+        <w:t xml:space="preserve"> group similar species together? These are some examples of hierarchical clustering that we will learn about in this article.</w:t>
+      </w:r>
+    </w:p>
+    <w:p>
+      <w:r>
+        <w:rPr>
+          <w:b/>
+          <w:bCs/>
+        </w:rPr>
+        <w:t>Hierarchical clustering </w:t>
+      </w:r>
+      <w:r>
+        <w:t>is a technique used to group similar data points together based on their similarity creating a </w:t>
+      </w:r>
+      <w:r>
+        <w:rPr>
+          <w:b/>
+          <w:bCs/>
+        </w:rPr>
+        <w:t>hierarchy or tree-like structure</w:t>
+      </w:r>
+      <w:r>
+        <w:t>. The key idea is to begin with each data point as its own separate cluster and then progressively merge or split them based on their similarity.</w:t>
+      </w:r>
+    </w:p>
+    <w:p>
+      <w:r>
+        <w:t>Imagine you have four fruits with different weights: an </w:t>
+      </w:r>
+      <w:r>
+        <w:rPr>
+          <w:b/>
+          <w:bCs/>
+        </w:rPr>
+        <w:t>apple (100g)</w:t>
+      </w:r>
+      <w:r>
+        <w:t>, </w:t>
+      </w:r>
+      <w:r>
+        <w:rPr>
+          <w:b/>
+          <w:bCs/>
+        </w:rPr>
+        <w:t>a banana (120g), a cherry (50g), and a grape (30g)</w:t>
+      </w:r>
+      <w:r>
+        <w:t>. Hierarchical clustering starts by treating each </w:t>
+      </w:r>
+      <w:r>
+        <w:rPr>
+          <w:b/>
+          <w:bCs/>
+          <w:i/>
+          <w:iCs/>
+        </w:rPr>
+        <w:t>fruit as its own group</w:t>
+      </w:r>
+      <w:r>
+        <w:t>.</w:t>
+      </w:r>
+    </w:p>
+    <w:p>
+      <w:pPr>
+        <w:numPr>
+          <w:ilvl w:val="0"/>
+          <w:numId w:val="4"/>
+        </w:numPr>
+      </w:pPr>
+      <w:r>
+        <w:t>It then merges the closest groups based on their weights.</w:t>
+      </w:r>
+    </w:p>
+    <w:p>
+      <w:pPr>
+        <w:numPr>
+          <w:ilvl w:val="0"/>
+          <w:numId w:val="5"/>
+        </w:numPr>
+      </w:pPr>
+      <w:r>
+        <w:t>First, the cherry and grape are grouped together because they are the lightest.</w:t>
+      </w:r>
+    </w:p>
+    <w:p>
+      <w:pPr>
+        <w:numPr>
+          <w:ilvl w:val="0"/>
+          <w:numId w:val="6"/>
+        </w:numPr>
+      </w:pPr>
+      <w:r>
+        <w:t>Next, the apple and banana are grouped together.</w:t>
+      </w:r>
+    </w:p>
+    <w:p/>
+    <w:p>
+      <w:r>
+        <w:drawing>
+          <wp:inline distT="0" distB="0" distL="0" distR="0" wp14:anchorId="766346CF" wp14:editId="0B0E1275">
+            <wp:extent cx="5943600" cy="3935095"/>
+            <wp:effectExtent l="0" t="0" r="0" b="8255"/>
+            <wp:docPr id="124768727" name="Picture 1"/>
+            <wp:cNvGraphicFramePr>
+              <a:graphicFrameLocks xmlns:a="http://schemas.openxmlformats.org/drawingml/2006/main" noChangeAspect="1"/>
+            </wp:cNvGraphicFramePr>
+            <a:graphic xmlns:a="http://schemas.openxmlformats.org/drawingml/2006/main">
+              <a:graphicData uri="http://schemas.openxmlformats.org/drawingml/2006/picture">
+                <pic:pic xmlns:pic="http://schemas.openxmlformats.org/drawingml/2006/picture">
+                  <pic:nvPicPr>
+                    <pic:cNvPr id="124768727" name=""/>
+                    <pic:cNvPicPr/>
+                  </pic:nvPicPr>
+                  <pic:blipFill>
+                    <a:blip r:embed="rId9"/>
+                    <a:stretch>
+                      <a:fillRect/>
+                    </a:stretch>
+                  </pic:blipFill>
+                  <pic:spPr>
+                    <a:xfrm>
+                      <a:off x="0" y="0"/>
+                      <a:ext cx="5943600" cy="3935095"/>
+                    </a:xfrm>
+                    <a:prstGeom prst="rect">
+                      <a:avLst/>
+                    </a:prstGeom>
+                  </pic:spPr>
+                </pic:pic>
+              </a:graphicData>
+            </a:graphic>
+          </wp:inline>
+        </w:drawing>
+      </w:r>
+    </w:p>
+    <w:p>
+      <w:pPr>
+        <w:rPr>
+          <w:b/>
+          <w:bCs/>
+        </w:rPr>
+      </w:pPr>
+      <w:r>
+        <w:rPr>
+          <w:b/>
+          <w:bCs/>
+        </w:rPr>
+        <w:t>Types of Hierarchical Clustering</w:t>
+      </w:r>
+    </w:p>
+    <w:p>
+      <w:r>
+        <w:t>Now that we understand the basics of hierarchical clustering, let’s explore the two main types of hierarchical clustering.</w:t>
+      </w:r>
+    </w:p>
+    <w:p>
+      <w:pPr>
+        <w:numPr>
+          <w:ilvl w:val="0"/>
+          <w:numId w:val="7"/>
+        </w:numPr>
+      </w:pPr>
+      <w:r>
+        <w:t>Agglomerative Clustering</w:t>
+      </w:r>
+    </w:p>
+    <w:p>
+      <w:pPr>
+        <w:numPr>
+          <w:ilvl w:val="0"/>
+          <w:numId w:val="8"/>
+        </w:numPr>
+      </w:pPr>
+      <w:r>
+        <w:t>Divisive clustering</w:t>
+      </w:r>
+    </w:p>
+    <w:p>
+      <w:pPr>
+        <w:rPr>
+          <w:b/>
+          <w:bCs/>
+        </w:rPr>
+      </w:pPr>
+      <w:r>
+        <w:rPr>
+          <w:b/>
+          <w:bCs/>
+        </w:rPr>
+        <w:t>Hierarchical Agglomerative Clustering</w:t>
+      </w:r>
+    </w:p>
+    <w:p>
+      <w:r>
+        <w:t>It is also known as the</w:t>
+      </w:r>
+      <w:r>
+        <w:rPr>
+          <w:b/>
+          <w:bCs/>
+        </w:rPr>
+        <w:t> bottom-up approach</w:t>
+      </w:r>
+      <w:r>
+        <w:t> or </w:t>
+      </w:r>
+      <w:r>
+        <w:rPr>
+          <w:b/>
+          <w:bCs/>
+        </w:rPr>
+        <w:t>hierarchical agglomerative clustering (HAC)</w:t>
+      </w:r>
+      <w:r>
+        <w:t>. Unlike flat clustering hierarchical clustering provides a structured way to group data.</w:t>
+      </w:r>
+    </w:p>
+    <w:p>
+      <w:pPr>
+        <w:rPr>
+          <w:lang w:val="en-IN"/>
+        </w:rPr>
+      </w:pPr>
+      <w:r>
+        <w:rPr>
+          <w:lang w:val="en-IN"/>
+        </w:rPr>
+        <w:drawing>
+          <wp:inline distT="0" distB="0" distL="0" distR="0" wp14:anchorId="1C3B7262" wp14:editId="7E546310">
+            <wp:extent cx="5943600" cy="4019550"/>
+            <wp:effectExtent l="0" t="0" r="0" b="0"/>
+            <wp:docPr id="1182610586" name="Picture 1"/>
+            <wp:cNvGraphicFramePr>
+              <a:graphicFrameLocks xmlns:a="http://schemas.openxmlformats.org/drawingml/2006/main" noChangeAspect="1"/>
+            </wp:cNvGraphicFramePr>
+            <a:graphic xmlns:a="http://schemas.openxmlformats.org/drawingml/2006/main">
+              <a:graphicData uri="http://schemas.openxmlformats.org/drawingml/2006/picture">
+                <pic:pic xmlns:pic="http://schemas.openxmlformats.org/drawingml/2006/picture">
+                  <pic:nvPicPr>
+                    <pic:cNvPr id="1182610586" name=""/>
+                    <pic:cNvPicPr/>
+                  </pic:nvPicPr>
+                  <pic:blipFill>
+                    <a:blip r:embed="rId10"/>
+                    <a:stretch>
+                      <a:fillRect/>
+                    </a:stretch>
+                  </pic:blipFill>
+                  <pic:spPr>
+                    <a:xfrm>
+                      <a:off x="0" y="0"/>
+                      <a:ext cx="5943600" cy="4019550"/>
+                    </a:xfrm>
+                    <a:prstGeom prst="rect">
+                      <a:avLst/>
+                    </a:prstGeom>
+                  </pic:spPr>
+                </pic:pic>
+              </a:graphicData>
+            </a:graphic>
+          </wp:inline>
+        </w:drawing>
+      </w:r>
+    </w:p>
+    <w:p>
+      <w:pPr>
+        <w:rPr>
+          <w:b/>
+          <w:bCs/>
+        </w:rPr>
+      </w:pPr>
+      <w:r>
+        <w:rPr>
+          <w:b/>
+          <w:bCs/>
+        </w:rPr>
+        <w:t>Workflow for Hierarchical Agglomerative clustering</w:t>
+      </w:r>
+    </w:p>
+    <w:p>
+      <w:pPr>
+        <w:numPr>
+          <w:ilvl w:val="0"/>
+          <w:numId w:val="9"/>
+        </w:numPr>
+      </w:pPr>
+      <w:r>
+        <w:rPr>
+          <w:b/>
+          <w:bCs/>
+        </w:rPr>
+        <w:t>Start with individual points</w:t>
+      </w:r>
+      <w:r>
+        <w:t xml:space="preserve">: Each data point is its own cluster. For </w:t>
+      </w:r>
+      <w:proofErr w:type="gramStart"/>
+      <w:r>
+        <w:t>example</w:t>
+      </w:r>
+      <w:proofErr w:type="gramEnd"/>
+      <w:r>
+        <w:t xml:space="preserve"> if you have 5 data points you start with 5 clusters each containing just one data point.</w:t>
+      </w:r>
+    </w:p>
+    <w:p>
+      <w:pPr>
+        <w:numPr>
+          <w:ilvl w:val="0"/>
+          <w:numId w:val="10"/>
+        </w:numPr>
+      </w:pPr>
+      <w:r>
+        <w:rPr>
+          <w:b/>
+          <w:bCs/>
+        </w:rPr>
+        <w:t>Calculate distances between clusters</w:t>
+      </w:r>
+      <w:r>
+        <w:t>: Calculate the distance between every pair of clusters. Initially since each cluster has one point this is the distance between the two data points.</w:t>
+      </w:r>
+    </w:p>
+    <w:p>
+      <w:pPr>
+        <w:numPr>
+          <w:ilvl w:val="0"/>
+          <w:numId w:val="11"/>
+        </w:numPr>
+      </w:pPr>
+      <w:r>
+        <w:rPr>
+          <w:b/>
+          <w:bCs/>
+        </w:rPr>
+        <w:t>Merge the closest clusters</w:t>
+      </w:r>
+      <w:r>
+        <w:t>: Identify the two clusters with the smallest distance and merge them into a single cluster.</w:t>
+      </w:r>
+    </w:p>
+    <w:p>
+      <w:pPr>
+        <w:numPr>
+          <w:ilvl w:val="0"/>
+          <w:numId w:val="12"/>
+        </w:numPr>
+      </w:pPr>
+      <w:r>
+        <w:rPr>
+          <w:b/>
+          <w:bCs/>
+        </w:rPr>
+        <w:t>Update distance matrix</w:t>
+      </w:r>
+      <w:r>
+        <w:t>: After merging you now have one less cluster. Recalculate the distances between the new cluster and the remaining clusters.</w:t>
+      </w:r>
+    </w:p>
+    <w:p>
+      <w:pPr>
+        <w:numPr>
+          <w:ilvl w:val="0"/>
+          <w:numId w:val="13"/>
+        </w:numPr>
+      </w:pPr>
+      <w:r>
+        <w:rPr>
+          <w:b/>
+          <w:bCs/>
+        </w:rPr>
+        <w:t>Repeat steps 3 and 4</w:t>
+      </w:r>
+      <w:r>
+        <w:t>: Keep merging the closest clusters and updating the distance matrix until you have only one cluster left.</w:t>
+      </w:r>
+    </w:p>
+    <w:p>
+      <w:pPr>
+        <w:numPr>
+          <w:ilvl w:val="0"/>
+          <w:numId w:val="14"/>
+        </w:numPr>
+      </w:pPr>
+      <w:r>
+        <w:rPr>
+          <w:b/>
+          <w:bCs/>
+        </w:rPr>
+        <w:t>Create a dendrogram</w:t>
+      </w:r>
+      <w:r>
+        <w:t>: As the process continues you can visualize the merging of clusters using a tree-like diagram called a </w:t>
+      </w:r>
+      <w:r>
+        <w:rPr>
+          <w:b/>
+          <w:bCs/>
+        </w:rPr>
+        <w:t>dendrogram</w:t>
+      </w:r>
+      <w:r>
+        <w:t>. It shows the hierarchy of how clusters are merged.</w:t>
+      </w:r>
+    </w:p>
+    <w:p>
+      <w:pPr>
+        <w:rPr>
+          <w:b/>
+          <w:bCs/>
+        </w:rPr>
+      </w:pPr>
+      <w:r>
+        <w:rPr>
+          <w:b/>
+          <w:bCs/>
+        </w:rPr>
+        <w:t>Hierarchical Divisive clustering</w:t>
+      </w:r>
+    </w:p>
+    <w:p>
+      <w:r>
+        <w:t>It is also known as a </w:t>
+      </w:r>
+      <w:r>
+        <w:rPr>
+          <w:b/>
+          <w:bCs/>
+        </w:rPr>
+        <w:t>top-down approach</w:t>
+      </w:r>
+      <w:r>
+        <w:t>. This algorithm also does not require to prespecify the number of clusters. Top-down clustering requires a method for splitting a cluster that contains the whole data and proceeds by splitting clusters recursively until individual data have been split into singleton clusters.</w:t>
+      </w:r>
+    </w:p>
+    <w:p>
+      <w:pPr>
+        <w:rPr>
+          <w:b/>
+          <w:bCs/>
+        </w:rPr>
+      </w:pPr>
+      <w:r>
+        <w:rPr>
+          <w:b/>
+          <w:bCs/>
+        </w:rPr>
+        <w:t xml:space="preserve">Workflow for Hierarchical Divisive </w:t>
+      </w:r>
+      <w:proofErr w:type="gramStart"/>
+      <w:r>
+        <w:rPr>
+          <w:b/>
+          <w:bCs/>
+        </w:rPr>
+        <w:t>clustering :</w:t>
+      </w:r>
+      <w:proofErr w:type="gramEnd"/>
+      <w:r>
+        <w:rPr>
+          <w:b/>
+          <w:bCs/>
+        </w:rPr>
+        <w:t> </w:t>
+      </w:r>
+    </w:p>
+    <w:p>
+      <w:pPr>
+        <w:numPr>
+          <w:ilvl w:val="0"/>
+          <w:numId w:val="15"/>
+        </w:numPr>
+      </w:pPr>
+      <w:r>
+        <w:rPr>
+          <w:b/>
+          <w:bCs/>
+        </w:rPr>
+        <w:t>Start with all data points in one cluster</w:t>
+      </w:r>
+      <w:r>
+        <w:t>: Treat the entire dataset as a single large cluster.</w:t>
+      </w:r>
+    </w:p>
+    <w:p>
+      <w:pPr>
+        <w:numPr>
+          <w:ilvl w:val="0"/>
+          <w:numId w:val="16"/>
+        </w:numPr>
+      </w:pPr>
+      <w:r>
+        <w:rPr>
+          <w:b/>
+          <w:bCs/>
+        </w:rPr>
+        <w:t>Split the cluster</w:t>
+      </w:r>
+      <w:r>
+        <w:t>: Divide the cluster into two smaller clusters. The division is typically done by finding the two most dissimilar points in the cluster and using them to separate the data into two parts.</w:t>
+      </w:r>
+    </w:p>
+    <w:p>
+      <w:pPr>
+        <w:numPr>
+          <w:ilvl w:val="0"/>
+          <w:numId w:val="17"/>
+        </w:numPr>
+      </w:pPr>
+      <w:r>
+        <w:rPr>
+          <w:b/>
+          <w:bCs/>
+        </w:rPr>
+        <w:t>Repeat the process</w:t>
+      </w:r>
+      <w:r>
+        <w:t>: For each of the new clusters, repeat the splitting process:</w:t>
+      </w:r>
+    </w:p>
+    <w:p>
+      <w:pPr>
+        <w:numPr>
+          <w:ilvl w:val="1"/>
+          <w:numId w:val="18"/>
+        </w:numPr>
+      </w:pPr>
+      <w:r>
+        <w:t>Choose the cluster with the most dissimilar points.</w:t>
+      </w:r>
+    </w:p>
+    <w:p>
+      <w:pPr>
+        <w:numPr>
+          <w:ilvl w:val="1"/>
+          <w:numId w:val="19"/>
+        </w:numPr>
+      </w:pPr>
+      <w:r>
+        <w:t>Split it again into two smaller clusters.</w:t>
+      </w:r>
+    </w:p>
+    <w:p>
+      <w:pPr>
+        <w:numPr>
+          <w:ilvl w:val="0"/>
+          <w:numId w:val="20"/>
+        </w:numPr>
+      </w:pPr>
+      <w:r>
+        <w:rPr>
+          <w:b/>
+          <w:bCs/>
+        </w:rPr>
+        <w:t>Stop when each data point is in its own cluster</w:t>
+      </w:r>
+      <w:r>
+        <w:t>: Continue this process until every data point is its own cluster, or the stopping condition (such as a predefined number of clusters) is met.</w:t>
+      </w:r>
+    </w:p>
+    <w:p>
+      <w:pPr>
+        <w:rPr>
+          <w:lang w:val="en-IN"/>
+        </w:rPr>
+      </w:pPr>
+    </w:p>
+    <w:p>
+      <w:pPr>
+        <w:pStyle w:val="Heading1"/>
+        <w:rPr>
+          <w:lang w:val="en-IN"/>
+        </w:rPr>
+      </w:pPr>
+      <w:r>
+        <w:rPr>
+          <w:lang w:val="en-IN"/>
+        </w:rPr>
+        <w:t>DBSCAN</w:t>
+      </w:r>
+    </w:p>
+    <w:p>
+      <w:pPr>
+        <w:rPr>
+          <w:lang w:val="en-IN"/>
+        </w:rPr>
+      </w:pPr>
+    </w:p>
+    <w:p>
+      <w:r>
+        <w:t>DBSCAN is a </w:t>
+      </w:r>
+      <w:r>
+        <w:rPr>
+          <w:b/>
+          <w:bCs/>
+        </w:rPr>
+        <w:t>density-based clustering algorithm</w:t>
+      </w:r>
+      <w:r>
+        <w:t> that</w:t>
+      </w:r>
+      <w:r>
+        <w:rPr>
+          <w:b/>
+          <w:bCs/>
+        </w:rPr>
+        <w:t> groups data points that are closely packed together and marks outliers as noise</w:t>
+      </w:r>
+      <w:r>
+        <w:t> based on their density in the feature space. </w:t>
+      </w:r>
+      <w:proofErr w:type="gramStart"/>
+      <w:r>
+        <w:t>It  identifies</w:t>
+      </w:r>
+      <w:proofErr w:type="gramEnd"/>
+      <w:r>
+        <w:t xml:space="preserve"> clusters as dense regions in the data space, separated by areas of lower density.</w:t>
+      </w:r>
+    </w:p>
+    <w:p>
+      <w:r>
+        <w:t>Unlike K-Means or hierarchical clustering, which assume clusters are </w:t>
+      </w:r>
+      <w:r>
+        <w:rPr>
+          <w:b/>
+          <w:bCs/>
+        </w:rPr>
+        <w:t>compact and spherical</w:t>
+      </w:r>
+      <w:r>
+        <w:t>, DBSCAN excels in handling real-world data irregularities such as:</w:t>
+      </w:r>
+    </w:p>
+    <w:p>
+      <w:pPr>
+        <w:numPr>
+          <w:ilvl w:val="0"/>
+          <w:numId w:val="21"/>
+        </w:numPr>
+      </w:pPr>
+      <w:r>
+        <w:rPr>
+          <w:b/>
+          <w:bCs/>
+        </w:rPr>
+        <w:t>Arbitrary-Shaped Clusters</w:t>
+      </w:r>
+      <w:r>
+        <w:t>: Clusters can take any shape, not just circular or convex.</w:t>
+      </w:r>
+    </w:p>
+    <w:p>
+      <w:pPr>
+        <w:numPr>
+          <w:ilvl w:val="0"/>
+          <w:numId w:val="22"/>
+        </w:numPr>
+      </w:pPr>
+      <w:r>
+        <w:rPr>
+          <w:b/>
+          <w:bCs/>
+        </w:rPr>
+        <w:t>Noise and Outliers</w:t>
+      </w:r>
+      <w:r>
+        <w:t>: It effectively identifies and handles noise points without assigning them to any cluster.</w:t>
+      </w:r>
+    </w:p>
+    <w:p>
+      <w:pPr>
+        <w:rPr>
+          <w:lang w:val="en-IN"/>
+        </w:rPr>
+      </w:pPr>
+      <w:r>
+        <w:rPr>
+          <w:lang w:val="en-IN"/>
+        </w:rPr>
+        <w:drawing>
+          <wp:inline distT="0" distB="0" distL="0" distR="0" wp14:anchorId="5336FA50" wp14:editId="0D03931D">
+            <wp:extent cx="5943600" cy="3174365"/>
+            <wp:effectExtent l="0" t="0" r="0" b="6985"/>
+            <wp:docPr id="1973493802" name="Picture 1"/>
+            <wp:cNvGraphicFramePr>
+              <a:graphicFrameLocks xmlns:a="http://schemas.openxmlformats.org/drawingml/2006/main" noChangeAspect="1"/>
+            </wp:cNvGraphicFramePr>
+            <a:graphic xmlns:a="http://schemas.openxmlformats.org/drawingml/2006/main">
+              <a:graphicData uri="http://schemas.openxmlformats.org/drawingml/2006/picture">
+                <pic:pic xmlns:pic="http://schemas.openxmlformats.org/drawingml/2006/picture">
+                  <pic:nvPicPr>
+                    <pic:cNvPr id="1973493802" name=""/>
+                    <pic:cNvPicPr/>
+                  </pic:nvPicPr>
+                  <pic:blipFill>
+                    <a:blip r:embed="rId11"/>
+                    <a:stretch>
+                      <a:fillRect/>
+                    </a:stretch>
+                  </pic:blipFill>
+                  <pic:spPr>
+                    <a:xfrm>
+                      <a:off x="0" y="0"/>
+                      <a:ext cx="5943600" cy="3174365"/>
+                    </a:xfrm>
+                    <a:prstGeom prst="rect">
+                      <a:avLst/>
+                    </a:prstGeom>
+                  </pic:spPr>
+                </pic:pic>
+              </a:graphicData>
+            </a:graphic>
+          </wp:inline>
+        </w:drawing>
+      </w:r>
+    </w:p>
+    <w:p>
+      <w:pPr>
+        <w:rPr>
+          <w:b/>
+          <w:bCs/>
+        </w:rPr>
+      </w:pPr>
+      <w:r>
+        <w:rPr>
+          <w:b/>
+          <w:bCs/>
+        </w:rPr>
+        <w:t>Key Parameters in DBSCAN</w:t>
+      </w:r>
+    </w:p>
+    <w:p>
+      <w:pPr>
+        <w:numPr>
+          <w:ilvl w:val="0"/>
+          <w:numId w:val="23"/>
+        </w:numPr>
+      </w:pPr>
+      <w:r>
+        <w:rPr>
+          <w:b/>
+          <w:bCs/>
+        </w:rPr>
+        <w:t>1. eps</w:t>
+      </w:r>
+      <w:r>
+        <w:t>: This defines the radius of the neighborhood around a data point.</w:t>
+      </w:r>
+    </w:p>
+    <w:p>
+      <w:r>
+        <w:lastRenderedPageBreak/>
+        <w:t>If the distance between two points is less than or equal to </w:t>
+      </w:r>
+      <w:r>
+        <w:rPr>
+          <w:b/>
+          <w:bCs/>
+        </w:rPr>
+        <w:t>eps</w:t>
+      </w:r>
+      <w:r>
+        <w:t>, they are considered neighbors. Choosing the right </w:t>
+      </w:r>
+      <w:r>
+        <w:rPr>
+          <w:b/>
+          <w:bCs/>
+        </w:rPr>
+        <w:t>eps</w:t>
+      </w:r>
+      <w:r>
+        <w:t> is crucial:</w:t>
+      </w:r>
+    </w:p>
+    <w:p>
+      <w:pPr>
+        <w:numPr>
+          <w:ilvl w:val="0"/>
+          <w:numId w:val="24"/>
+        </w:numPr>
+      </w:pPr>
+      <w:r>
+        <w:t>If </w:t>
+      </w:r>
+      <w:r>
+        <w:rPr>
+          <w:b/>
+          <w:bCs/>
+        </w:rPr>
+        <w:t>eps</w:t>
+      </w:r>
+      <w:r>
+        <w:t> </w:t>
+      </w:r>
+      <w:proofErr w:type="gramStart"/>
+      <w:r>
+        <w:t>is</w:t>
+      </w:r>
+      <w:proofErr w:type="gramEnd"/>
+      <w:r>
+        <w:t xml:space="preserve"> too small, most points will be classified as noise.</w:t>
+      </w:r>
+    </w:p>
+    <w:p>
+      <w:pPr>
+        <w:numPr>
+          <w:ilvl w:val="0"/>
+          <w:numId w:val="25"/>
+        </w:numPr>
+      </w:pPr>
+      <w:r>
+        <w:t>If </w:t>
+      </w:r>
+      <w:r>
+        <w:rPr>
+          <w:b/>
+          <w:bCs/>
+        </w:rPr>
+        <w:t>eps</w:t>
+      </w:r>
+      <w:r>
+        <w:t> </w:t>
+      </w:r>
+      <w:proofErr w:type="gramStart"/>
+      <w:r>
+        <w:t>is</w:t>
+      </w:r>
+      <w:proofErr w:type="gramEnd"/>
+      <w:r>
+        <w:t xml:space="preserve"> too large, clusters may merge, and the algorithm may fail to distinguish between them.</w:t>
+      </w:r>
+    </w:p>
+    <w:p>
+      <w:r>
+        <w:t>A common method to determine </w:t>
+      </w:r>
+      <w:r>
+        <w:rPr>
+          <w:b/>
+          <w:bCs/>
+        </w:rPr>
+        <w:t>eps</w:t>
+      </w:r>
+      <w:r>
+        <w:t> is by analyzing the </w:t>
+      </w:r>
+      <w:r>
+        <w:rPr>
+          <w:b/>
+          <w:bCs/>
+        </w:rPr>
+        <w:t>k-distance graph</w:t>
+      </w:r>
+      <w:r>
+        <w:t>.</w:t>
+      </w:r>
+    </w:p>
+    <w:p>
+      <w:pPr>
+        <w:numPr>
+          <w:ilvl w:val="0"/>
+          <w:numId w:val="26"/>
+        </w:numPr>
+      </w:pPr>
+      <w:r>
+        <w:rPr>
+          <w:b/>
+          <w:bCs/>
+        </w:rPr>
+        <w:t xml:space="preserve">2. </w:t>
+      </w:r>
+      <w:proofErr w:type="spellStart"/>
+      <w:r>
+        <w:rPr>
+          <w:b/>
+          <w:bCs/>
+        </w:rPr>
+        <w:t>MinPts</w:t>
+      </w:r>
+      <w:proofErr w:type="spellEnd"/>
+      <w:r>
+        <w:t>: This is the minimum number of points required within the </w:t>
+      </w:r>
+      <w:r>
+        <w:rPr>
+          <w:b/>
+          <w:bCs/>
+        </w:rPr>
+        <w:t>eps</w:t>
+      </w:r>
+      <w:r>
+        <w:t> radius to form a dense region.</w:t>
+      </w:r>
+    </w:p>
+    <w:p>
+      <w:r>
+        <w:t xml:space="preserve">A general rule of thumb is to set </w:t>
+      </w:r>
+      <w:proofErr w:type="spellStart"/>
+      <w:r>
+        <w:t>MinPts</w:t>
+      </w:r>
+      <w:proofErr w:type="spellEnd"/>
+      <w:r>
+        <w:t xml:space="preserve"> &gt;= D+1, where </w:t>
+      </w:r>
+      <w:r>
+        <w:rPr>
+          <w:b/>
+          <w:bCs/>
+        </w:rPr>
+        <w:t>D</w:t>
+      </w:r>
+      <w:r>
+        <w:t> is the number of dimensions in the dataset. For most cases, a minimum value of </w:t>
+      </w:r>
+      <w:proofErr w:type="spellStart"/>
+      <w:r>
+        <w:rPr>
+          <w:b/>
+          <w:bCs/>
+        </w:rPr>
+        <w:t>MinPts</w:t>
+      </w:r>
+      <w:proofErr w:type="spellEnd"/>
+      <w:r>
+        <w:rPr>
+          <w:b/>
+          <w:bCs/>
+        </w:rPr>
+        <w:t xml:space="preserve"> = 3</w:t>
+      </w:r>
+      <w:r>
+        <w:t> is recommended.</w:t>
+      </w:r>
+    </w:p>
+    <w:p>
+      <w:pPr>
+        <w:rPr>
+          <w:lang w:val="en-IN"/>
+        </w:rPr>
+      </w:pPr>
+      <w:r>
+        <w:rPr>
+          <w:lang w:val="en-IN"/>
+        </w:rPr>
+        <w:drawing>
+          <wp:inline distT="0" distB="0" distL="0" distR="0" wp14:anchorId="07B0B186" wp14:editId="71AB9F66">
+            <wp:extent cx="5943600" cy="4279265"/>
+            <wp:effectExtent l="0" t="0" r="0" b="6985"/>
+            <wp:docPr id="1880444442" name="Picture 1"/>
+            <wp:cNvGraphicFramePr>
+              <a:graphicFrameLocks xmlns:a="http://schemas.openxmlformats.org/drawingml/2006/main" noChangeAspect="1"/>
+            </wp:cNvGraphicFramePr>
+            <a:graphic xmlns:a="http://schemas.openxmlformats.org/drawingml/2006/main">
+              <a:graphicData uri="http://schemas.openxmlformats.org/drawingml/2006/picture">
+                <pic:pic xmlns:pic="http://schemas.openxmlformats.org/drawingml/2006/picture">
+                  <pic:nvPicPr>
+                    <pic:cNvPr id="1880444442" name=""/>
+                    <pic:cNvPicPr/>
+                  </pic:nvPicPr>
+                  <pic:blipFill>
+                    <a:blip r:embed="rId12"/>
+                    <a:stretch>
+                      <a:fillRect/>
+                    </a:stretch>
+                  </pic:blipFill>
+                  <pic:spPr>
+                    <a:xfrm>
+                      <a:off x="0" y="0"/>
+                      <a:ext cx="5943600" cy="4279265"/>
+                    </a:xfrm>
+                    <a:prstGeom prst="rect">
+                      <a:avLst/>
+                    </a:prstGeom>
+                  </pic:spPr>
+                </pic:pic>
+              </a:graphicData>
+            </a:graphic>
+          </wp:inline>
+        </w:drawing>
+      </w:r>
+    </w:p>
+    <w:p>
+      <w:pPr>
+        <w:rPr>
+          <w:b/>
+          <w:bCs/>
+        </w:rPr>
+      </w:pPr>
+      <w:r>
+        <w:rPr>
+          <w:b/>
+          <w:bCs/>
+        </w:rPr>
+        <w:t>Steps in the DBSCAN Algorithm</w:t>
+      </w:r>
+    </w:p>
+    <w:p>
+      <w:pPr>
+        <w:numPr>
+          <w:ilvl w:val="0"/>
+          <w:numId w:val="27"/>
+        </w:numPr>
+      </w:pPr>
+      <w:r>
+        <w:rPr>
+          <w:b/>
+          <w:bCs/>
+        </w:rPr>
+        <w:t>Identify Core Points</w:t>
+      </w:r>
+      <w:r>
+        <w:t>: For each point in the dataset, count the number of points within its </w:t>
+      </w:r>
+      <w:proofErr w:type="gramStart"/>
+      <w:r>
+        <w:rPr>
+          <w:b/>
+          <w:bCs/>
+        </w:rPr>
+        <w:t>eps</w:t>
+      </w:r>
+      <w:proofErr w:type="gramEnd"/>
+      <w:r>
+        <w:t> neighborhood. If the count meets or exceeds </w:t>
+      </w:r>
+      <w:proofErr w:type="spellStart"/>
+      <w:r>
+        <w:rPr>
+          <w:b/>
+          <w:bCs/>
+        </w:rPr>
+        <w:t>MinPts</w:t>
+      </w:r>
+      <w:proofErr w:type="spellEnd"/>
+      <w:r>
+        <w:t>, mark the point as a </w:t>
+      </w:r>
+      <w:r>
+        <w:rPr>
+          <w:b/>
+          <w:bCs/>
+        </w:rPr>
+        <w:t>core point</w:t>
+      </w:r>
+      <w:r>
+        <w:t>.</w:t>
+      </w:r>
+    </w:p>
+    <w:p>
+      <w:pPr>
+        <w:numPr>
+          <w:ilvl w:val="0"/>
+          <w:numId w:val="28"/>
+        </w:numPr>
+      </w:pPr>
+      <w:r>
+        <w:rPr>
+          <w:b/>
+          <w:bCs/>
+        </w:rPr>
+        <w:lastRenderedPageBreak/>
+        <w:t>Form Clusters</w:t>
+      </w:r>
+      <w:r>
+        <w:t>: For each core point that is not already assigned to a cluster, create a new cluster. Recursively find all </w:t>
+      </w:r>
+      <w:r>
+        <w:rPr>
+          <w:b/>
+          <w:bCs/>
+        </w:rPr>
+        <w:t>density-connected points</w:t>
+      </w:r>
+      <w:r>
+        <w:t> (points within the </w:t>
+      </w:r>
+      <w:r>
+        <w:rPr>
+          <w:b/>
+          <w:bCs/>
+        </w:rPr>
+        <w:t>eps</w:t>
+      </w:r>
+      <w:r>
+        <w:t> radius of the core point) and add them to the cluster.</w:t>
+      </w:r>
+    </w:p>
+    <w:p>
+      <w:pPr>
+        <w:numPr>
+          <w:ilvl w:val="0"/>
+          <w:numId w:val="29"/>
+        </w:numPr>
+      </w:pPr>
+      <w:r>
+        <w:rPr>
+          <w:b/>
+          <w:bCs/>
+        </w:rPr>
+        <w:t>Density Connectivity</w:t>
+      </w:r>
+      <w:r>
+        <w:t>: Two points, </w:t>
+      </w:r>
+      <w:r>
+        <w:rPr>
+          <w:b/>
+          <w:bCs/>
+        </w:rPr>
+        <w:t>a</w:t>
+      </w:r>
+      <w:r>
+        <w:t> and </w:t>
+      </w:r>
+      <w:r>
+        <w:rPr>
+          <w:b/>
+          <w:bCs/>
+        </w:rPr>
+        <w:t>b</w:t>
+      </w:r>
+      <w:r>
+        <w:t>, are </w:t>
+      </w:r>
+      <w:r>
+        <w:rPr>
+          <w:b/>
+          <w:bCs/>
+        </w:rPr>
+        <w:t>density-connected</w:t>
+      </w:r>
+      <w:r>
+        <w:t> if there exists a chain of points where each point is within the </w:t>
+      </w:r>
+      <w:proofErr w:type="gramStart"/>
+      <w:r>
+        <w:rPr>
+          <w:b/>
+          <w:bCs/>
+        </w:rPr>
+        <w:t>eps</w:t>
+      </w:r>
+      <w:proofErr w:type="gramEnd"/>
+      <w:r>
+        <w:t> radius of the next, and at least one point in the chain is a core point. This chaining process ensures that all points in a cluster are connected through a series of dense regions.</w:t>
+      </w:r>
+    </w:p>
+    <w:p>
+      <w:pPr>
+        <w:numPr>
+          <w:ilvl w:val="0"/>
+          <w:numId w:val="30"/>
+        </w:numPr>
+      </w:pPr>
+      <w:r>
+        <w:rPr>
+          <w:b/>
+          <w:bCs/>
+        </w:rPr>
+        <w:t>Label Noise Points</w:t>
+      </w:r>
+      <w:r>
+        <w:t>: After processing all points, any point that does not belong to a cluster is labeled as </w:t>
+      </w:r>
+      <w:r>
+        <w:rPr>
+          <w:b/>
+          <w:bCs/>
+        </w:rPr>
+        <w:t>noise</w:t>
+      </w:r>
+      <w:r>
+        <w:t>.</w:t>
       </w:r>
     </w:p>
     <w:p>
@@ -262,6 +1492,1203 @@
 <file path=word/numbering.xml><?xml version="1.0" encoding="utf-8"?>
 <w:numbering xmlns:wpc="http://schemas.microsoft.com/office/word/2010/wordprocessingCanvas" xmlns:cx="http://schemas.microsoft.com/office/drawing/2014/chartex" xmlns:cx1="http://schemas.microsoft.com/office/drawing/2015/9/8/chartex" xmlns:cx2="http://schemas.microsoft.com/office/drawing/2015/10/21/chartex" xmlns:cx3="http://schemas.microsoft.com/office/drawing/2016/5/9/chartex" xmlns:cx4="http://schemas.microsoft.com/office/drawing/2016/5/10/chartex" xmlns:cx5="http://schemas.microsoft.com/office/drawing/2016/5/11/chartex" xmlns:cx6="http://schemas.microsoft.com/office/drawing/2016/5/12/chartex" xmlns:cx7="http://schemas.microsoft.com/office/drawing/2016/5/13/chartex" xmlns:cx8="http://schemas.microsoft.com/office/drawing/2016/5/14/chartex" xmlns:mc="http://schemas.openxmlformats.org/markup-compatibility/2006" xmlns:aink="http://schemas.microsoft.com/office/drawing/2016/ink" xmlns:am3d="http://schemas.microsoft.com/office/drawing/2017/model3d" xmlns:o="urn:schemas-microsoft-com:office:office" xmlns:oel="http://schemas.microsoft.com/office/2019/extlst" xmlns:r="http://schemas.openxmlformats.org/officeDocument/2006/relationships" xmlns:m="http://schemas.openxmlformats.org/officeDocument/2006/math" xmlns:v="urn:schemas-microsoft-com:vml" xmlns:wp14="http://schemas.microsoft.com/office/word/2010/wordprocessingDrawing" xmlns:wp="http://schemas.openxmlformats.org/drawingml/2006/wordprocessingDrawing" xmlns:w10="urn:schemas-microsoft-com:office:word" xmlns:w="http://schemas.openxmlformats.org/wordprocessingml/2006/main" xmlns:w14="http://schemas.microsoft.com/office/word/2010/wordml" xmlns:w15="http://schemas.microsoft.com/office/word/2012/wordml" xmlns:w16cex="http://schemas.microsoft.com/office/word/2018/wordml/cex" xmlns:w16cid="http://schemas.microsoft.com/office/word/2016/wordml/cid" xmlns:w16="http://schemas.microsoft.com/office/word/2018/wordml" xmlns:w16du="http://schemas.microsoft.com/office/word/2023/wordml/word16du" xmlns:w16sdtdh="http://schemas.microsoft.com/office/word/2020/wordml/sdtdatahash" xmlns:w16sdtfl="http://schemas.microsoft.com/office/word/2024/wordml/sdtformatlock" xmlns:w16se="http://schemas.microsoft.com/office/word/2015/wordml/symex" xmlns:wpg="http://schemas.microsoft.com/office/word/2010/wordprocessingGroup" xmlns:wpi="http://schemas.microsoft.com/office/word/2010/wordprocessingInk" xmlns:wne="http://schemas.microsoft.com/office/word/2006/wordml" xmlns:wps="http://schemas.microsoft.com/office/word/2010/wordprocessingShape" mc:Ignorable="w14 w15 w16se w16cid w16 w16cex w16sdtdh w16sdtfl w16du wp14">
   <w:abstractNum w:abstractNumId="0" w15:restartNumberingAfterBreak="0">
+    <w:nsid w:val="26C92C0C"/>
+    <w:multiLevelType w:val="multilevel"/>
+    <w:tmpl w:val="18C0D882"/>
+    <w:lvl w:ilvl="0">
+      <w:start w:val="1"/>
+      <w:numFmt w:val="decimal"/>
+      <w:lvlText w:val="%1."/>
+      <w:lvlJc w:val="left"/>
+      <w:pPr>
+        <w:tabs>
+          <w:tab w:val="num" w:pos="720"/>
+        </w:tabs>
+        <w:ind w:left="720" w:hanging="360"/>
+      </w:pPr>
+    </w:lvl>
+    <w:lvl w:ilvl="1" w:tentative="1">
+      <w:start w:val="1"/>
+      <w:numFmt w:val="decimal"/>
+      <w:lvlText w:val="%2."/>
+      <w:lvlJc w:val="left"/>
+      <w:pPr>
+        <w:tabs>
+          <w:tab w:val="num" w:pos="1440"/>
+        </w:tabs>
+        <w:ind w:left="1440" w:hanging="360"/>
+      </w:pPr>
+    </w:lvl>
+    <w:lvl w:ilvl="2" w:tentative="1">
+      <w:start w:val="1"/>
+      <w:numFmt w:val="decimal"/>
+      <w:lvlText w:val="%3."/>
+      <w:lvlJc w:val="left"/>
+      <w:pPr>
+        <w:tabs>
+          <w:tab w:val="num" w:pos="2160"/>
+        </w:tabs>
+        <w:ind w:left="2160" w:hanging="360"/>
+      </w:pPr>
+    </w:lvl>
+    <w:lvl w:ilvl="3" w:tentative="1">
+      <w:start w:val="1"/>
+      <w:numFmt w:val="decimal"/>
+      <w:lvlText w:val="%4."/>
+      <w:lvlJc w:val="left"/>
+      <w:pPr>
+        <w:tabs>
+          <w:tab w:val="num" w:pos="2880"/>
+        </w:tabs>
+        <w:ind w:left="2880" w:hanging="360"/>
+      </w:pPr>
+    </w:lvl>
+    <w:lvl w:ilvl="4" w:tentative="1">
+      <w:start w:val="1"/>
+      <w:numFmt w:val="decimal"/>
+      <w:lvlText w:val="%5."/>
+      <w:lvlJc w:val="left"/>
+      <w:pPr>
+        <w:tabs>
+          <w:tab w:val="num" w:pos="3600"/>
+        </w:tabs>
+        <w:ind w:left="3600" w:hanging="360"/>
+      </w:pPr>
+    </w:lvl>
+    <w:lvl w:ilvl="5" w:tentative="1">
+      <w:start w:val="1"/>
+      <w:numFmt w:val="decimal"/>
+      <w:lvlText w:val="%6."/>
+      <w:lvlJc w:val="left"/>
+      <w:pPr>
+        <w:tabs>
+          <w:tab w:val="num" w:pos="4320"/>
+        </w:tabs>
+        <w:ind w:left="4320" w:hanging="360"/>
+      </w:pPr>
+    </w:lvl>
+    <w:lvl w:ilvl="6" w:tentative="1">
+      <w:start w:val="1"/>
+      <w:numFmt w:val="decimal"/>
+      <w:lvlText w:val="%7."/>
+      <w:lvlJc w:val="left"/>
+      <w:pPr>
+        <w:tabs>
+          <w:tab w:val="num" w:pos="5040"/>
+        </w:tabs>
+        <w:ind w:left="5040" w:hanging="360"/>
+      </w:pPr>
+    </w:lvl>
+    <w:lvl w:ilvl="7" w:tentative="1">
+      <w:start w:val="1"/>
+      <w:numFmt w:val="decimal"/>
+      <w:lvlText w:val="%8."/>
+      <w:lvlJc w:val="left"/>
+      <w:pPr>
+        <w:tabs>
+          <w:tab w:val="num" w:pos="5760"/>
+        </w:tabs>
+        <w:ind w:left="5760" w:hanging="360"/>
+      </w:pPr>
+    </w:lvl>
+    <w:lvl w:ilvl="8" w:tentative="1">
+      <w:start w:val="1"/>
+      <w:numFmt w:val="decimal"/>
+      <w:lvlText w:val="%9."/>
+      <w:lvlJc w:val="left"/>
+      <w:pPr>
+        <w:tabs>
+          <w:tab w:val="num" w:pos="6480"/>
+        </w:tabs>
+        <w:ind w:left="6480" w:hanging="360"/>
+      </w:pPr>
+    </w:lvl>
+  </w:abstractNum>
+  <w:abstractNum w:abstractNumId="1" w15:restartNumberingAfterBreak="0">
+    <w:nsid w:val="3CFF5245"/>
+    <w:multiLevelType w:val="multilevel"/>
+    <w:tmpl w:val="DAE8AA96"/>
+    <w:lvl w:ilvl="0">
+      <w:start w:val="1"/>
+      <w:numFmt w:val="bullet"/>
+      <w:lvlText w:val=""/>
+      <w:lvlJc w:val="left"/>
+      <w:pPr>
+        <w:tabs>
+          <w:tab w:val="num" w:pos="720"/>
+        </w:tabs>
+        <w:ind w:left="720" w:hanging="360"/>
+      </w:pPr>
+      <w:rPr>
+        <w:rFonts w:ascii="Symbol" w:hAnsi="Symbol" w:hint="default"/>
+        <w:sz w:val="20"/>
+      </w:rPr>
+    </w:lvl>
+    <w:lvl w:ilvl="1" w:tentative="1">
+      <w:start w:val="1"/>
+      <w:numFmt w:val="bullet"/>
+      <w:lvlText w:val=""/>
+      <w:lvlJc w:val="left"/>
+      <w:pPr>
+        <w:tabs>
+          <w:tab w:val="num" w:pos="1440"/>
+        </w:tabs>
+        <w:ind w:left="1440" w:hanging="360"/>
+      </w:pPr>
+      <w:rPr>
+        <w:rFonts w:ascii="Symbol" w:hAnsi="Symbol" w:hint="default"/>
+        <w:sz w:val="20"/>
+      </w:rPr>
+    </w:lvl>
+    <w:lvl w:ilvl="2" w:tentative="1">
+      <w:start w:val="1"/>
+      <w:numFmt w:val="bullet"/>
+      <w:lvlText w:val=""/>
+      <w:lvlJc w:val="left"/>
+      <w:pPr>
+        <w:tabs>
+          <w:tab w:val="num" w:pos="2160"/>
+        </w:tabs>
+        <w:ind w:left="2160" w:hanging="360"/>
+      </w:pPr>
+      <w:rPr>
+        <w:rFonts w:ascii="Symbol" w:hAnsi="Symbol" w:hint="default"/>
+        <w:sz w:val="20"/>
+      </w:rPr>
+    </w:lvl>
+    <w:lvl w:ilvl="3" w:tentative="1">
+      <w:start w:val="1"/>
+      <w:numFmt w:val="bullet"/>
+      <w:lvlText w:val=""/>
+      <w:lvlJc w:val="left"/>
+      <w:pPr>
+        <w:tabs>
+          <w:tab w:val="num" w:pos="2880"/>
+        </w:tabs>
+        <w:ind w:left="2880" w:hanging="360"/>
+      </w:pPr>
+      <w:rPr>
+        <w:rFonts w:ascii="Symbol" w:hAnsi="Symbol" w:hint="default"/>
+        <w:sz w:val="20"/>
+      </w:rPr>
+    </w:lvl>
+    <w:lvl w:ilvl="4" w:tentative="1">
+      <w:start w:val="1"/>
+      <w:numFmt w:val="bullet"/>
+      <w:lvlText w:val=""/>
+      <w:lvlJc w:val="left"/>
+      <w:pPr>
+        <w:tabs>
+          <w:tab w:val="num" w:pos="3600"/>
+        </w:tabs>
+        <w:ind w:left="3600" w:hanging="360"/>
+      </w:pPr>
+      <w:rPr>
+        <w:rFonts w:ascii="Symbol" w:hAnsi="Symbol" w:hint="default"/>
+        <w:sz w:val="20"/>
+      </w:rPr>
+    </w:lvl>
+    <w:lvl w:ilvl="5" w:tentative="1">
+      <w:start w:val="1"/>
+      <w:numFmt w:val="bullet"/>
+      <w:lvlText w:val=""/>
+      <w:lvlJc w:val="left"/>
+      <w:pPr>
+        <w:tabs>
+          <w:tab w:val="num" w:pos="4320"/>
+        </w:tabs>
+        <w:ind w:left="4320" w:hanging="360"/>
+      </w:pPr>
+      <w:rPr>
+        <w:rFonts w:ascii="Symbol" w:hAnsi="Symbol" w:hint="default"/>
+        <w:sz w:val="20"/>
+      </w:rPr>
+    </w:lvl>
+    <w:lvl w:ilvl="6" w:tentative="1">
+      <w:start w:val="1"/>
+      <w:numFmt w:val="bullet"/>
+      <w:lvlText w:val=""/>
+      <w:lvlJc w:val="left"/>
+      <w:pPr>
+        <w:tabs>
+          <w:tab w:val="num" w:pos="5040"/>
+        </w:tabs>
+        <w:ind w:left="5040" w:hanging="360"/>
+      </w:pPr>
+      <w:rPr>
+        <w:rFonts w:ascii="Symbol" w:hAnsi="Symbol" w:hint="default"/>
+        <w:sz w:val="20"/>
+      </w:rPr>
+    </w:lvl>
+    <w:lvl w:ilvl="7" w:tentative="1">
+      <w:start w:val="1"/>
+      <w:numFmt w:val="bullet"/>
+      <w:lvlText w:val=""/>
+      <w:lvlJc w:val="left"/>
+      <w:pPr>
+        <w:tabs>
+          <w:tab w:val="num" w:pos="5760"/>
+        </w:tabs>
+        <w:ind w:left="5760" w:hanging="360"/>
+      </w:pPr>
+      <w:rPr>
+        <w:rFonts w:ascii="Symbol" w:hAnsi="Symbol" w:hint="default"/>
+        <w:sz w:val="20"/>
+      </w:rPr>
+    </w:lvl>
+    <w:lvl w:ilvl="8" w:tentative="1">
+      <w:start w:val="1"/>
+      <w:numFmt w:val="bullet"/>
+      <w:lvlText w:val=""/>
+      <w:lvlJc w:val="left"/>
+      <w:pPr>
+        <w:tabs>
+          <w:tab w:val="num" w:pos="6480"/>
+        </w:tabs>
+        <w:ind w:left="6480" w:hanging="360"/>
+      </w:pPr>
+      <w:rPr>
+        <w:rFonts w:ascii="Symbol" w:hAnsi="Symbol" w:hint="default"/>
+        <w:sz w:val="20"/>
+      </w:rPr>
+    </w:lvl>
+  </w:abstractNum>
+  <w:abstractNum w:abstractNumId="2" w15:restartNumberingAfterBreak="0">
+    <w:nsid w:val="451C0276"/>
+    <w:multiLevelType w:val="multilevel"/>
+    <w:tmpl w:val="47A29DCE"/>
+    <w:lvl w:ilvl="0">
+      <w:start w:val="1"/>
+      <w:numFmt w:val="decimal"/>
+      <w:lvlText w:val="%1."/>
+      <w:lvlJc w:val="left"/>
+      <w:pPr>
+        <w:tabs>
+          <w:tab w:val="num" w:pos="720"/>
+        </w:tabs>
+        <w:ind w:left="720" w:hanging="360"/>
+      </w:pPr>
+    </w:lvl>
+    <w:lvl w:ilvl="1" w:tentative="1">
+      <w:start w:val="1"/>
+      <w:numFmt w:val="decimal"/>
+      <w:lvlText w:val="%2."/>
+      <w:lvlJc w:val="left"/>
+      <w:pPr>
+        <w:tabs>
+          <w:tab w:val="num" w:pos="1440"/>
+        </w:tabs>
+        <w:ind w:left="1440" w:hanging="360"/>
+      </w:pPr>
+    </w:lvl>
+    <w:lvl w:ilvl="2" w:tentative="1">
+      <w:start w:val="1"/>
+      <w:numFmt w:val="decimal"/>
+      <w:lvlText w:val="%3."/>
+      <w:lvlJc w:val="left"/>
+      <w:pPr>
+        <w:tabs>
+          <w:tab w:val="num" w:pos="2160"/>
+        </w:tabs>
+        <w:ind w:left="2160" w:hanging="360"/>
+      </w:pPr>
+    </w:lvl>
+    <w:lvl w:ilvl="3" w:tentative="1">
+      <w:start w:val="1"/>
+      <w:numFmt w:val="decimal"/>
+      <w:lvlText w:val="%4."/>
+      <w:lvlJc w:val="left"/>
+      <w:pPr>
+        <w:tabs>
+          <w:tab w:val="num" w:pos="2880"/>
+        </w:tabs>
+        <w:ind w:left="2880" w:hanging="360"/>
+      </w:pPr>
+    </w:lvl>
+    <w:lvl w:ilvl="4" w:tentative="1">
+      <w:start w:val="1"/>
+      <w:numFmt w:val="decimal"/>
+      <w:lvlText w:val="%5."/>
+      <w:lvlJc w:val="left"/>
+      <w:pPr>
+        <w:tabs>
+          <w:tab w:val="num" w:pos="3600"/>
+        </w:tabs>
+        <w:ind w:left="3600" w:hanging="360"/>
+      </w:pPr>
+    </w:lvl>
+    <w:lvl w:ilvl="5" w:tentative="1">
+      <w:start w:val="1"/>
+      <w:numFmt w:val="decimal"/>
+      <w:lvlText w:val="%6."/>
+      <w:lvlJc w:val="left"/>
+      <w:pPr>
+        <w:tabs>
+          <w:tab w:val="num" w:pos="4320"/>
+        </w:tabs>
+        <w:ind w:left="4320" w:hanging="360"/>
+      </w:pPr>
+    </w:lvl>
+    <w:lvl w:ilvl="6" w:tentative="1">
+      <w:start w:val="1"/>
+      <w:numFmt w:val="decimal"/>
+      <w:lvlText w:val="%7."/>
+      <w:lvlJc w:val="left"/>
+      <w:pPr>
+        <w:tabs>
+          <w:tab w:val="num" w:pos="5040"/>
+        </w:tabs>
+        <w:ind w:left="5040" w:hanging="360"/>
+      </w:pPr>
+    </w:lvl>
+    <w:lvl w:ilvl="7" w:tentative="1">
+      <w:start w:val="1"/>
+      <w:numFmt w:val="decimal"/>
+      <w:lvlText w:val="%8."/>
+      <w:lvlJc w:val="left"/>
+      <w:pPr>
+        <w:tabs>
+          <w:tab w:val="num" w:pos="5760"/>
+        </w:tabs>
+        <w:ind w:left="5760" w:hanging="360"/>
+      </w:pPr>
+    </w:lvl>
+    <w:lvl w:ilvl="8" w:tentative="1">
+      <w:start w:val="1"/>
+      <w:numFmt w:val="decimal"/>
+      <w:lvlText w:val="%9."/>
+      <w:lvlJc w:val="left"/>
+      <w:pPr>
+        <w:tabs>
+          <w:tab w:val="num" w:pos="6480"/>
+        </w:tabs>
+        <w:ind w:left="6480" w:hanging="360"/>
+      </w:pPr>
+    </w:lvl>
+  </w:abstractNum>
+  <w:abstractNum w:abstractNumId="3" w15:restartNumberingAfterBreak="0">
+    <w:nsid w:val="4EC516FE"/>
+    <w:multiLevelType w:val="multilevel"/>
+    <w:tmpl w:val="63CC0FFC"/>
+    <w:lvl w:ilvl="0">
+      <w:start w:val="1"/>
+      <w:numFmt w:val="bullet"/>
+      <w:lvlText w:val=""/>
+      <w:lvlJc w:val="left"/>
+      <w:pPr>
+        <w:tabs>
+          <w:tab w:val="num" w:pos="720"/>
+        </w:tabs>
+        <w:ind w:left="720" w:hanging="360"/>
+      </w:pPr>
+      <w:rPr>
+        <w:rFonts w:ascii="Symbol" w:hAnsi="Symbol" w:hint="default"/>
+        <w:sz w:val="20"/>
+      </w:rPr>
+    </w:lvl>
+    <w:lvl w:ilvl="1" w:tentative="1">
+      <w:start w:val="1"/>
+      <w:numFmt w:val="bullet"/>
+      <w:lvlText w:val=""/>
+      <w:lvlJc w:val="left"/>
+      <w:pPr>
+        <w:tabs>
+          <w:tab w:val="num" w:pos="1440"/>
+        </w:tabs>
+        <w:ind w:left="1440" w:hanging="360"/>
+      </w:pPr>
+      <w:rPr>
+        <w:rFonts w:ascii="Symbol" w:hAnsi="Symbol" w:hint="default"/>
+        <w:sz w:val="20"/>
+      </w:rPr>
+    </w:lvl>
+    <w:lvl w:ilvl="2" w:tentative="1">
+      <w:start w:val="1"/>
+      <w:numFmt w:val="bullet"/>
+      <w:lvlText w:val=""/>
+      <w:lvlJc w:val="left"/>
+      <w:pPr>
+        <w:tabs>
+          <w:tab w:val="num" w:pos="2160"/>
+        </w:tabs>
+        <w:ind w:left="2160" w:hanging="360"/>
+      </w:pPr>
+      <w:rPr>
+        <w:rFonts w:ascii="Symbol" w:hAnsi="Symbol" w:hint="default"/>
+        <w:sz w:val="20"/>
+      </w:rPr>
+    </w:lvl>
+    <w:lvl w:ilvl="3" w:tentative="1">
+      <w:start w:val="1"/>
+      <w:numFmt w:val="bullet"/>
+      <w:lvlText w:val=""/>
+      <w:lvlJc w:val="left"/>
+      <w:pPr>
+        <w:tabs>
+          <w:tab w:val="num" w:pos="2880"/>
+        </w:tabs>
+        <w:ind w:left="2880" w:hanging="360"/>
+      </w:pPr>
+      <w:rPr>
+        <w:rFonts w:ascii="Symbol" w:hAnsi="Symbol" w:hint="default"/>
+        <w:sz w:val="20"/>
+      </w:rPr>
+    </w:lvl>
+    <w:lvl w:ilvl="4" w:tentative="1">
+      <w:start w:val="1"/>
+      <w:numFmt w:val="bullet"/>
+      <w:lvlText w:val=""/>
+      <w:lvlJc w:val="left"/>
+      <w:pPr>
+        <w:tabs>
+          <w:tab w:val="num" w:pos="3600"/>
+        </w:tabs>
+        <w:ind w:left="3600" w:hanging="360"/>
+      </w:pPr>
+      <w:rPr>
+        <w:rFonts w:ascii="Symbol" w:hAnsi="Symbol" w:hint="default"/>
+        <w:sz w:val="20"/>
+      </w:rPr>
+    </w:lvl>
+    <w:lvl w:ilvl="5" w:tentative="1">
+      <w:start w:val="1"/>
+      <w:numFmt w:val="bullet"/>
+      <w:lvlText w:val=""/>
+      <w:lvlJc w:val="left"/>
+      <w:pPr>
+        <w:tabs>
+          <w:tab w:val="num" w:pos="4320"/>
+        </w:tabs>
+        <w:ind w:left="4320" w:hanging="360"/>
+      </w:pPr>
+      <w:rPr>
+        <w:rFonts w:ascii="Symbol" w:hAnsi="Symbol" w:hint="default"/>
+        <w:sz w:val="20"/>
+      </w:rPr>
+    </w:lvl>
+    <w:lvl w:ilvl="6" w:tentative="1">
+      <w:start w:val="1"/>
+      <w:numFmt w:val="bullet"/>
+      <w:lvlText w:val=""/>
+      <w:lvlJc w:val="left"/>
+      <w:pPr>
+        <w:tabs>
+          <w:tab w:val="num" w:pos="5040"/>
+        </w:tabs>
+        <w:ind w:left="5040" w:hanging="360"/>
+      </w:pPr>
+      <w:rPr>
+        <w:rFonts w:ascii="Symbol" w:hAnsi="Symbol" w:hint="default"/>
+        <w:sz w:val="20"/>
+      </w:rPr>
+    </w:lvl>
+    <w:lvl w:ilvl="7" w:tentative="1">
+      <w:start w:val="1"/>
+      <w:numFmt w:val="bullet"/>
+      <w:lvlText w:val=""/>
+      <w:lvlJc w:val="left"/>
+      <w:pPr>
+        <w:tabs>
+          <w:tab w:val="num" w:pos="5760"/>
+        </w:tabs>
+        <w:ind w:left="5760" w:hanging="360"/>
+      </w:pPr>
+      <w:rPr>
+        <w:rFonts w:ascii="Symbol" w:hAnsi="Symbol" w:hint="default"/>
+        <w:sz w:val="20"/>
+      </w:rPr>
+    </w:lvl>
+    <w:lvl w:ilvl="8" w:tentative="1">
+      <w:start w:val="1"/>
+      <w:numFmt w:val="bullet"/>
+      <w:lvlText w:val=""/>
+      <w:lvlJc w:val="left"/>
+      <w:pPr>
+        <w:tabs>
+          <w:tab w:val="num" w:pos="6480"/>
+        </w:tabs>
+        <w:ind w:left="6480" w:hanging="360"/>
+      </w:pPr>
+      <w:rPr>
+        <w:rFonts w:ascii="Symbol" w:hAnsi="Symbol" w:hint="default"/>
+        <w:sz w:val="20"/>
+      </w:rPr>
+    </w:lvl>
+  </w:abstractNum>
+  <w:abstractNum w:abstractNumId="4" w15:restartNumberingAfterBreak="0">
+    <w:nsid w:val="50C25890"/>
+    <w:multiLevelType w:val="multilevel"/>
+    <w:tmpl w:val="AC1C32CC"/>
+    <w:lvl w:ilvl="0">
+      <w:start w:val="1"/>
+      <w:numFmt w:val="decimal"/>
+      <w:lvlText w:val="%1."/>
+      <w:lvlJc w:val="left"/>
+      <w:pPr>
+        <w:tabs>
+          <w:tab w:val="num" w:pos="720"/>
+        </w:tabs>
+        <w:ind w:left="720" w:hanging="360"/>
+      </w:pPr>
+    </w:lvl>
+    <w:lvl w:ilvl="1">
+      <w:start w:val="1"/>
+      <w:numFmt w:val="decimal"/>
+      <w:lvlText w:val="%2."/>
+      <w:lvlJc w:val="left"/>
+      <w:pPr>
+        <w:tabs>
+          <w:tab w:val="num" w:pos="1440"/>
+        </w:tabs>
+        <w:ind w:left="1440" w:hanging="360"/>
+      </w:pPr>
+    </w:lvl>
+    <w:lvl w:ilvl="2" w:tentative="1">
+      <w:start w:val="1"/>
+      <w:numFmt w:val="decimal"/>
+      <w:lvlText w:val="%3."/>
+      <w:lvlJc w:val="left"/>
+      <w:pPr>
+        <w:tabs>
+          <w:tab w:val="num" w:pos="2160"/>
+        </w:tabs>
+        <w:ind w:left="2160" w:hanging="360"/>
+      </w:pPr>
+    </w:lvl>
+    <w:lvl w:ilvl="3" w:tentative="1">
+      <w:start w:val="1"/>
+      <w:numFmt w:val="decimal"/>
+      <w:lvlText w:val="%4."/>
+      <w:lvlJc w:val="left"/>
+      <w:pPr>
+        <w:tabs>
+          <w:tab w:val="num" w:pos="2880"/>
+        </w:tabs>
+        <w:ind w:left="2880" w:hanging="360"/>
+      </w:pPr>
+    </w:lvl>
+    <w:lvl w:ilvl="4" w:tentative="1">
+      <w:start w:val="1"/>
+      <w:numFmt w:val="decimal"/>
+      <w:lvlText w:val="%5."/>
+      <w:lvlJc w:val="left"/>
+      <w:pPr>
+        <w:tabs>
+          <w:tab w:val="num" w:pos="3600"/>
+        </w:tabs>
+        <w:ind w:left="3600" w:hanging="360"/>
+      </w:pPr>
+    </w:lvl>
+    <w:lvl w:ilvl="5" w:tentative="1">
+      <w:start w:val="1"/>
+      <w:numFmt w:val="decimal"/>
+      <w:lvlText w:val="%6."/>
+      <w:lvlJc w:val="left"/>
+      <w:pPr>
+        <w:tabs>
+          <w:tab w:val="num" w:pos="4320"/>
+        </w:tabs>
+        <w:ind w:left="4320" w:hanging="360"/>
+      </w:pPr>
+    </w:lvl>
+    <w:lvl w:ilvl="6" w:tentative="1">
+      <w:start w:val="1"/>
+      <w:numFmt w:val="decimal"/>
+      <w:lvlText w:val="%7."/>
+      <w:lvlJc w:val="left"/>
+      <w:pPr>
+        <w:tabs>
+          <w:tab w:val="num" w:pos="5040"/>
+        </w:tabs>
+        <w:ind w:left="5040" w:hanging="360"/>
+      </w:pPr>
+    </w:lvl>
+    <w:lvl w:ilvl="7" w:tentative="1">
+      <w:start w:val="1"/>
+      <w:numFmt w:val="decimal"/>
+      <w:lvlText w:val="%8."/>
+      <w:lvlJc w:val="left"/>
+      <w:pPr>
+        <w:tabs>
+          <w:tab w:val="num" w:pos="5760"/>
+        </w:tabs>
+        <w:ind w:left="5760" w:hanging="360"/>
+      </w:pPr>
+    </w:lvl>
+    <w:lvl w:ilvl="8" w:tentative="1">
+      <w:start w:val="1"/>
+      <w:numFmt w:val="decimal"/>
+      <w:lvlText w:val="%9."/>
+      <w:lvlJc w:val="left"/>
+      <w:pPr>
+        <w:tabs>
+          <w:tab w:val="num" w:pos="6480"/>
+        </w:tabs>
+        <w:ind w:left="6480" w:hanging="360"/>
+      </w:pPr>
+    </w:lvl>
+  </w:abstractNum>
+  <w:abstractNum w:abstractNumId="5" w15:restartNumberingAfterBreak="0">
+    <w:nsid w:val="53DA14C1"/>
+    <w:multiLevelType w:val="multilevel"/>
+    <w:tmpl w:val="B10A4956"/>
+    <w:lvl w:ilvl="0">
+      <w:start w:val="1"/>
+      <w:numFmt w:val="bullet"/>
+      <w:lvlText w:val=""/>
+      <w:lvlJc w:val="left"/>
+      <w:pPr>
+        <w:tabs>
+          <w:tab w:val="num" w:pos="720"/>
+        </w:tabs>
+        <w:ind w:left="720" w:hanging="360"/>
+      </w:pPr>
+      <w:rPr>
+        <w:rFonts w:ascii="Symbol" w:hAnsi="Symbol" w:hint="default"/>
+        <w:sz w:val="20"/>
+      </w:rPr>
+    </w:lvl>
+    <w:lvl w:ilvl="1" w:tentative="1">
+      <w:start w:val="1"/>
+      <w:numFmt w:val="bullet"/>
+      <w:lvlText w:val=""/>
+      <w:lvlJc w:val="left"/>
+      <w:pPr>
+        <w:tabs>
+          <w:tab w:val="num" w:pos="1440"/>
+        </w:tabs>
+        <w:ind w:left="1440" w:hanging="360"/>
+      </w:pPr>
+      <w:rPr>
+        <w:rFonts w:ascii="Symbol" w:hAnsi="Symbol" w:hint="default"/>
+        <w:sz w:val="20"/>
+      </w:rPr>
+    </w:lvl>
+    <w:lvl w:ilvl="2" w:tentative="1">
+      <w:start w:val="1"/>
+      <w:numFmt w:val="bullet"/>
+      <w:lvlText w:val=""/>
+      <w:lvlJc w:val="left"/>
+      <w:pPr>
+        <w:tabs>
+          <w:tab w:val="num" w:pos="2160"/>
+        </w:tabs>
+        <w:ind w:left="2160" w:hanging="360"/>
+      </w:pPr>
+      <w:rPr>
+        <w:rFonts w:ascii="Symbol" w:hAnsi="Symbol" w:hint="default"/>
+        <w:sz w:val="20"/>
+      </w:rPr>
+    </w:lvl>
+    <w:lvl w:ilvl="3" w:tentative="1">
+      <w:start w:val="1"/>
+      <w:numFmt w:val="bullet"/>
+      <w:lvlText w:val=""/>
+      <w:lvlJc w:val="left"/>
+      <w:pPr>
+        <w:tabs>
+          <w:tab w:val="num" w:pos="2880"/>
+        </w:tabs>
+        <w:ind w:left="2880" w:hanging="360"/>
+      </w:pPr>
+      <w:rPr>
+        <w:rFonts w:ascii="Symbol" w:hAnsi="Symbol" w:hint="default"/>
+        <w:sz w:val="20"/>
+      </w:rPr>
+    </w:lvl>
+    <w:lvl w:ilvl="4" w:tentative="1">
+      <w:start w:val="1"/>
+      <w:numFmt w:val="bullet"/>
+      <w:lvlText w:val=""/>
+      <w:lvlJc w:val="left"/>
+      <w:pPr>
+        <w:tabs>
+          <w:tab w:val="num" w:pos="3600"/>
+        </w:tabs>
+        <w:ind w:left="3600" w:hanging="360"/>
+      </w:pPr>
+      <w:rPr>
+        <w:rFonts w:ascii="Symbol" w:hAnsi="Symbol" w:hint="default"/>
+        <w:sz w:val="20"/>
+      </w:rPr>
+    </w:lvl>
+    <w:lvl w:ilvl="5" w:tentative="1">
+      <w:start w:val="1"/>
+      <w:numFmt w:val="bullet"/>
+      <w:lvlText w:val=""/>
+      <w:lvlJc w:val="left"/>
+      <w:pPr>
+        <w:tabs>
+          <w:tab w:val="num" w:pos="4320"/>
+        </w:tabs>
+        <w:ind w:left="4320" w:hanging="360"/>
+      </w:pPr>
+      <w:rPr>
+        <w:rFonts w:ascii="Symbol" w:hAnsi="Symbol" w:hint="default"/>
+        <w:sz w:val="20"/>
+      </w:rPr>
+    </w:lvl>
+    <w:lvl w:ilvl="6" w:tentative="1">
+      <w:start w:val="1"/>
+      <w:numFmt w:val="bullet"/>
+      <w:lvlText w:val=""/>
+      <w:lvlJc w:val="left"/>
+      <w:pPr>
+        <w:tabs>
+          <w:tab w:val="num" w:pos="5040"/>
+        </w:tabs>
+        <w:ind w:left="5040" w:hanging="360"/>
+      </w:pPr>
+      <w:rPr>
+        <w:rFonts w:ascii="Symbol" w:hAnsi="Symbol" w:hint="default"/>
+        <w:sz w:val="20"/>
+      </w:rPr>
+    </w:lvl>
+    <w:lvl w:ilvl="7" w:tentative="1">
+      <w:start w:val="1"/>
+      <w:numFmt w:val="bullet"/>
+      <w:lvlText w:val=""/>
+      <w:lvlJc w:val="left"/>
+      <w:pPr>
+        <w:tabs>
+          <w:tab w:val="num" w:pos="5760"/>
+        </w:tabs>
+        <w:ind w:left="5760" w:hanging="360"/>
+      </w:pPr>
+      <w:rPr>
+        <w:rFonts w:ascii="Symbol" w:hAnsi="Symbol" w:hint="default"/>
+        <w:sz w:val="20"/>
+      </w:rPr>
+    </w:lvl>
+    <w:lvl w:ilvl="8" w:tentative="1">
+      <w:start w:val="1"/>
+      <w:numFmt w:val="bullet"/>
+      <w:lvlText w:val=""/>
+      <w:lvlJc w:val="left"/>
+      <w:pPr>
+        <w:tabs>
+          <w:tab w:val="num" w:pos="6480"/>
+        </w:tabs>
+        <w:ind w:left="6480" w:hanging="360"/>
+      </w:pPr>
+      <w:rPr>
+        <w:rFonts w:ascii="Symbol" w:hAnsi="Symbol" w:hint="default"/>
+        <w:sz w:val="20"/>
+      </w:rPr>
+    </w:lvl>
+  </w:abstractNum>
+  <w:abstractNum w:abstractNumId="6" w15:restartNumberingAfterBreak="0">
+    <w:nsid w:val="5EAC28C8"/>
+    <w:multiLevelType w:val="multilevel"/>
+    <w:tmpl w:val="83B89F3E"/>
+    <w:lvl w:ilvl="0">
+      <w:start w:val="1"/>
+      <w:numFmt w:val="decimal"/>
+      <w:lvlText w:val="%1."/>
+      <w:lvlJc w:val="left"/>
+      <w:pPr>
+        <w:tabs>
+          <w:tab w:val="num" w:pos="720"/>
+        </w:tabs>
+        <w:ind w:left="720" w:hanging="360"/>
+      </w:pPr>
+    </w:lvl>
+    <w:lvl w:ilvl="1" w:tentative="1">
+      <w:start w:val="1"/>
+      <w:numFmt w:val="decimal"/>
+      <w:lvlText w:val="%2."/>
+      <w:lvlJc w:val="left"/>
+      <w:pPr>
+        <w:tabs>
+          <w:tab w:val="num" w:pos="1440"/>
+        </w:tabs>
+        <w:ind w:left="1440" w:hanging="360"/>
+      </w:pPr>
+    </w:lvl>
+    <w:lvl w:ilvl="2" w:tentative="1">
+      <w:start w:val="1"/>
+      <w:numFmt w:val="decimal"/>
+      <w:lvlText w:val="%3."/>
+      <w:lvlJc w:val="left"/>
+      <w:pPr>
+        <w:tabs>
+          <w:tab w:val="num" w:pos="2160"/>
+        </w:tabs>
+        <w:ind w:left="2160" w:hanging="360"/>
+      </w:pPr>
+    </w:lvl>
+    <w:lvl w:ilvl="3" w:tentative="1">
+      <w:start w:val="1"/>
+      <w:numFmt w:val="decimal"/>
+      <w:lvlText w:val="%4."/>
+      <w:lvlJc w:val="left"/>
+      <w:pPr>
+        <w:tabs>
+          <w:tab w:val="num" w:pos="2880"/>
+        </w:tabs>
+        <w:ind w:left="2880" w:hanging="360"/>
+      </w:pPr>
+    </w:lvl>
+    <w:lvl w:ilvl="4" w:tentative="1">
+      <w:start w:val="1"/>
+      <w:numFmt w:val="decimal"/>
+      <w:lvlText w:val="%5."/>
+      <w:lvlJc w:val="left"/>
+      <w:pPr>
+        <w:tabs>
+          <w:tab w:val="num" w:pos="3600"/>
+        </w:tabs>
+        <w:ind w:left="3600" w:hanging="360"/>
+      </w:pPr>
+    </w:lvl>
+    <w:lvl w:ilvl="5" w:tentative="1">
+      <w:start w:val="1"/>
+      <w:numFmt w:val="decimal"/>
+      <w:lvlText w:val="%6."/>
+      <w:lvlJc w:val="left"/>
+      <w:pPr>
+        <w:tabs>
+          <w:tab w:val="num" w:pos="4320"/>
+        </w:tabs>
+        <w:ind w:left="4320" w:hanging="360"/>
+      </w:pPr>
+    </w:lvl>
+    <w:lvl w:ilvl="6" w:tentative="1">
+      <w:start w:val="1"/>
+      <w:numFmt w:val="decimal"/>
+      <w:lvlText w:val="%7."/>
+      <w:lvlJc w:val="left"/>
+      <w:pPr>
+        <w:tabs>
+          <w:tab w:val="num" w:pos="5040"/>
+        </w:tabs>
+        <w:ind w:left="5040" w:hanging="360"/>
+      </w:pPr>
+    </w:lvl>
+    <w:lvl w:ilvl="7" w:tentative="1">
+      <w:start w:val="1"/>
+      <w:numFmt w:val="decimal"/>
+      <w:lvlText w:val="%8."/>
+      <w:lvlJc w:val="left"/>
+      <w:pPr>
+        <w:tabs>
+          <w:tab w:val="num" w:pos="5760"/>
+        </w:tabs>
+        <w:ind w:left="5760" w:hanging="360"/>
+      </w:pPr>
+    </w:lvl>
+    <w:lvl w:ilvl="8" w:tentative="1">
+      <w:start w:val="1"/>
+      <w:numFmt w:val="decimal"/>
+      <w:lvlText w:val="%9."/>
+      <w:lvlJc w:val="left"/>
+      <w:pPr>
+        <w:tabs>
+          <w:tab w:val="num" w:pos="6480"/>
+        </w:tabs>
+        <w:ind w:left="6480" w:hanging="360"/>
+      </w:pPr>
+    </w:lvl>
+  </w:abstractNum>
+  <w:abstractNum w:abstractNumId="7" w15:restartNumberingAfterBreak="0">
+    <w:nsid w:val="66FB0943"/>
+    <w:multiLevelType w:val="multilevel"/>
+    <w:tmpl w:val="ED4C3F4E"/>
+    <w:lvl w:ilvl="0">
+      <w:start w:val="1"/>
+      <w:numFmt w:val="bullet"/>
+      <w:lvlText w:val=""/>
+      <w:lvlJc w:val="left"/>
+      <w:pPr>
+        <w:tabs>
+          <w:tab w:val="num" w:pos="720"/>
+        </w:tabs>
+        <w:ind w:left="720" w:hanging="360"/>
+      </w:pPr>
+      <w:rPr>
+        <w:rFonts w:ascii="Symbol" w:hAnsi="Symbol" w:hint="default"/>
+        <w:sz w:val="20"/>
+      </w:rPr>
+    </w:lvl>
+    <w:lvl w:ilvl="1" w:tentative="1">
+      <w:start w:val="1"/>
+      <w:numFmt w:val="bullet"/>
+      <w:lvlText w:val=""/>
+      <w:lvlJc w:val="left"/>
+      <w:pPr>
+        <w:tabs>
+          <w:tab w:val="num" w:pos="1440"/>
+        </w:tabs>
+        <w:ind w:left="1440" w:hanging="360"/>
+      </w:pPr>
+      <w:rPr>
+        <w:rFonts w:ascii="Symbol" w:hAnsi="Symbol" w:hint="default"/>
+        <w:sz w:val="20"/>
+      </w:rPr>
+    </w:lvl>
+    <w:lvl w:ilvl="2" w:tentative="1">
+      <w:start w:val="1"/>
+      <w:numFmt w:val="bullet"/>
+      <w:lvlText w:val=""/>
+      <w:lvlJc w:val="left"/>
+      <w:pPr>
+        <w:tabs>
+          <w:tab w:val="num" w:pos="2160"/>
+        </w:tabs>
+        <w:ind w:left="2160" w:hanging="360"/>
+      </w:pPr>
+      <w:rPr>
+        <w:rFonts w:ascii="Symbol" w:hAnsi="Symbol" w:hint="default"/>
+        <w:sz w:val="20"/>
+      </w:rPr>
+    </w:lvl>
+    <w:lvl w:ilvl="3" w:tentative="1">
+      <w:start w:val="1"/>
+      <w:numFmt w:val="bullet"/>
+      <w:lvlText w:val=""/>
+      <w:lvlJc w:val="left"/>
+      <w:pPr>
+        <w:tabs>
+          <w:tab w:val="num" w:pos="2880"/>
+        </w:tabs>
+        <w:ind w:left="2880" w:hanging="360"/>
+      </w:pPr>
+      <w:rPr>
+        <w:rFonts w:ascii="Symbol" w:hAnsi="Symbol" w:hint="default"/>
+        <w:sz w:val="20"/>
+      </w:rPr>
+    </w:lvl>
+    <w:lvl w:ilvl="4" w:tentative="1">
+      <w:start w:val="1"/>
+      <w:numFmt w:val="bullet"/>
+      <w:lvlText w:val=""/>
+      <w:lvlJc w:val="left"/>
+      <w:pPr>
+        <w:tabs>
+          <w:tab w:val="num" w:pos="3600"/>
+        </w:tabs>
+        <w:ind w:left="3600" w:hanging="360"/>
+      </w:pPr>
+      <w:rPr>
+        <w:rFonts w:ascii="Symbol" w:hAnsi="Symbol" w:hint="default"/>
+        <w:sz w:val="20"/>
+      </w:rPr>
+    </w:lvl>
+    <w:lvl w:ilvl="5" w:tentative="1">
+      <w:start w:val="1"/>
+      <w:numFmt w:val="bullet"/>
+      <w:lvlText w:val=""/>
+      <w:lvlJc w:val="left"/>
+      <w:pPr>
+        <w:tabs>
+          <w:tab w:val="num" w:pos="4320"/>
+        </w:tabs>
+        <w:ind w:left="4320" w:hanging="360"/>
+      </w:pPr>
+      <w:rPr>
+        <w:rFonts w:ascii="Symbol" w:hAnsi="Symbol" w:hint="default"/>
+        <w:sz w:val="20"/>
+      </w:rPr>
+    </w:lvl>
+    <w:lvl w:ilvl="6" w:tentative="1">
+      <w:start w:val="1"/>
+      <w:numFmt w:val="bullet"/>
+      <w:lvlText w:val=""/>
+      <w:lvlJc w:val="left"/>
+      <w:pPr>
+        <w:tabs>
+          <w:tab w:val="num" w:pos="5040"/>
+        </w:tabs>
+        <w:ind w:left="5040" w:hanging="360"/>
+      </w:pPr>
+      <w:rPr>
+        <w:rFonts w:ascii="Symbol" w:hAnsi="Symbol" w:hint="default"/>
+        <w:sz w:val="20"/>
+      </w:rPr>
+    </w:lvl>
+    <w:lvl w:ilvl="7" w:tentative="1">
+      <w:start w:val="1"/>
+      <w:numFmt w:val="bullet"/>
+      <w:lvlText w:val=""/>
+      <w:lvlJc w:val="left"/>
+      <w:pPr>
+        <w:tabs>
+          <w:tab w:val="num" w:pos="5760"/>
+        </w:tabs>
+        <w:ind w:left="5760" w:hanging="360"/>
+      </w:pPr>
+      <w:rPr>
+        <w:rFonts w:ascii="Symbol" w:hAnsi="Symbol" w:hint="default"/>
+        <w:sz w:val="20"/>
+      </w:rPr>
+    </w:lvl>
+    <w:lvl w:ilvl="8" w:tentative="1">
+      <w:start w:val="1"/>
+      <w:numFmt w:val="bullet"/>
+      <w:lvlText w:val=""/>
+      <w:lvlJc w:val="left"/>
+      <w:pPr>
+        <w:tabs>
+          <w:tab w:val="num" w:pos="6480"/>
+        </w:tabs>
+        <w:ind w:left="6480" w:hanging="360"/>
+      </w:pPr>
+      <w:rPr>
+        <w:rFonts w:ascii="Symbol" w:hAnsi="Symbol" w:hint="default"/>
+        <w:sz w:val="20"/>
+      </w:rPr>
+    </w:lvl>
+  </w:abstractNum>
+  <w:abstractNum w:abstractNumId="8" w15:restartNumberingAfterBreak="0">
+    <w:nsid w:val="76E03325"/>
+    <w:multiLevelType w:val="multilevel"/>
+    <w:tmpl w:val="AA60B54A"/>
+    <w:lvl w:ilvl="0">
+      <w:start w:val="1"/>
+      <w:numFmt w:val="bullet"/>
+      <w:lvlText w:val=""/>
+      <w:lvlJc w:val="left"/>
+      <w:pPr>
+        <w:tabs>
+          <w:tab w:val="num" w:pos="720"/>
+        </w:tabs>
+        <w:ind w:left="720" w:hanging="360"/>
+      </w:pPr>
+      <w:rPr>
+        <w:rFonts w:ascii="Symbol" w:hAnsi="Symbol" w:hint="default"/>
+        <w:sz w:val="20"/>
+      </w:rPr>
+    </w:lvl>
+    <w:lvl w:ilvl="1" w:tentative="1">
+      <w:start w:val="1"/>
+      <w:numFmt w:val="bullet"/>
+      <w:lvlText w:val=""/>
+      <w:lvlJc w:val="left"/>
+      <w:pPr>
+        <w:tabs>
+          <w:tab w:val="num" w:pos="1440"/>
+        </w:tabs>
+        <w:ind w:left="1440" w:hanging="360"/>
+      </w:pPr>
+      <w:rPr>
+        <w:rFonts w:ascii="Symbol" w:hAnsi="Symbol" w:hint="default"/>
+        <w:sz w:val="20"/>
+      </w:rPr>
+    </w:lvl>
+    <w:lvl w:ilvl="2" w:tentative="1">
+      <w:start w:val="1"/>
+      <w:numFmt w:val="bullet"/>
+      <w:lvlText w:val=""/>
+      <w:lvlJc w:val="left"/>
+      <w:pPr>
+        <w:tabs>
+          <w:tab w:val="num" w:pos="2160"/>
+        </w:tabs>
+        <w:ind w:left="2160" w:hanging="360"/>
+      </w:pPr>
+      <w:rPr>
+        <w:rFonts w:ascii="Symbol" w:hAnsi="Symbol" w:hint="default"/>
+        <w:sz w:val="20"/>
+      </w:rPr>
+    </w:lvl>
+    <w:lvl w:ilvl="3" w:tentative="1">
+      <w:start w:val="1"/>
+      <w:numFmt w:val="bullet"/>
+      <w:lvlText w:val=""/>
+      <w:lvlJc w:val="left"/>
+      <w:pPr>
+        <w:tabs>
+          <w:tab w:val="num" w:pos="2880"/>
+        </w:tabs>
+        <w:ind w:left="2880" w:hanging="360"/>
+      </w:pPr>
+      <w:rPr>
+        <w:rFonts w:ascii="Symbol" w:hAnsi="Symbol" w:hint="default"/>
+        <w:sz w:val="20"/>
+      </w:rPr>
+    </w:lvl>
+    <w:lvl w:ilvl="4" w:tentative="1">
+      <w:start w:val="1"/>
+      <w:numFmt w:val="bullet"/>
+      <w:lvlText w:val=""/>
+      <w:lvlJc w:val="left"/>
+      <w:pPr>
+        <w:tabs>
+          <w:tab w:val="num" w:pos="3600"/>
+        </w:tabs>
+        <w:ind w:left="3600" w:hanging="360"/>
+      </w:pPr>
+      <w:rPr>
+        <w:rFonts w:ascii="Symbol" w:hAnsi="Symbol" w:hint="default"/>
+        <w:sz w:val="20"/>
+      </w:rPr>
+    </w:lvl>
+    <w:lvl w:ilvl="5" w:tentative="1">
+      <w:start w:val="1"/>
+      <w:numFmt w:val="bullet"/>
+      <w:lvlText w:val=""/>
+      <w:lvlJc w:val="left"/>
+      <w:pPr>
+        <w:tabs>
+          <w:tab w:val="num" w:pos="4320"/>
+        </w:tabs>
+        <w:ind w:left="4320" w:hanging="360"/>
+      </w:pPr>
+      <w:rPr>
+        <w:rFonts w:ascii="Symbol" w:hAnsi="Symbol" w:hint="default"/>
+        <w:sz w:val="20"/>
+      </w:rPr>
+    </w:lvl>
+    <w:lvl w:ilvl="6" w:tentative="1">
+      <w:start w:val="1"/>
+      <w:numFmt w:val="bullet"/>
+      <w:lvlText w:val=""/>
+      <w:lvlJc w:val="left"/>
+      <w:pPr>
+        <w:tabs>
+          <w:tab w:val="num" w:pos="5040"/>
+        </w:tabs>
+        <w:ind w:left="5040" w:hanging="360"/>
+      </w:pPr>
+      <w:rPr>
+        <w:rFonts w:ascii="Symbol" w:hAnsi="Symbol" w:hint="default"/>
+        <w:sz w:val="20"/>
+      </w:rPr>
+    </w:lvl>
+    <w:lvl w:ilvl="7" w:tentative="1">
+      <w:start w:val="1"/>
+      <w:numFmt w:val="bullet"/>
+      <w:lvlText w:val=""/>
+      <w:lvlJc w:val="left"/>
+      <w:pPr>
+        <w:tabs>
+          <w:tab w:val="num" w:pos="5760"/>
+        </w:tabs>
+        <w:ind w:left="5760" w:hanging="360"/>
+      </w:pPr>
+      <w:rPr>
+        <w:rFonts w:ascii="Symbol" w:hAnsi="Symbol" w:hint="default"/>
+        <w:sz w:val="20"/>
+      </w:rPr>
+    </w:lvl>
+    <w:lvl w:ilvl="8" w:tentative="1">
+      <w:start w:val="1"/>
+      <w:numFmt w:val="bullet"/>
+      <w:lvlText w:val=""/>
+      <w:lvlJc w:val="left"/>
+      <w:pPr>
+        <w:tabs>
+          <w:tab w:val="num" w:pos="6480"/>
+        </w:tabs>
+        <w:ind w:left="6480" w:hanging="360"/>
+      </w:pPr>
+      <w:rPr>
+        <w:rFonts w:ascii="Symbol" w:hAnsi="Symbol" w:hint="default"/>
+        <w:sz w:val="20"/>
+      </w:rPr>
+    </w:lvl>
+  </w:abstractNum>
+  <w:abstractNum w:abstractNumId="9" w15:restartNumberingAfterBreak="0">
     <w:nsid w:val="79894F70"/>
     <w:multiLevelType w:val="multilevel"/>
     <w:tmpl w:val="8294F274"/>
@@ -375,21 +2802,185 @@
     </w:lvl>
   </w:abstractNum>
   <w:num w:numId="1" w16cid:durableId="141309667">
+    <w:abstractNumId w:val="9"/>
+    <w:lvlOverride w:ilvl="0">
+      <w:startOverride w:val="1"/>
+    </w:lvlOverride>
+  </w:num>
+  <w:num w:numId="2" w16cid:durableId="702022128">
+    <w:abstractNumId w:val="9"/>
+    <w:lvlOverride w:ilvl="0">
+      <w:startOverride w:val="2"/>
+    </w:lvlOverride>
+  </w:num>
+  <w:num w:numId="3" w16cid:durableId="1068500702">
+    <w:abstractNumId w:val="9"/>
+    <w:lvlOverride w:ilvl="0">
+      <w:startOverride w:val="3"/>
+    </w:lvlOverride>
+  </w:num>
+  <w:num w:numId="4" w16cid:durableId="424422760">
+    <w:abstractNumId w:val="1"/>
+    <w:lvlOverride w:ilvl="0">
+      <w:startOverride w:val="1"/>
+    </w:lvlOverride>
+  </w:num>
+  <w:num w:numId="5" w16cid:durableId="103772614">
+    <w:abstractNumId w:val="1"/>
+    <w:lvlOverride w:ilvl="0">
+      <w:startOverride w:val="2"/>
+    </w:lvlOverride>
+  </w:num>
+  <w:num w:numId="6" w16cid:durableId="427893853">
+    <w:abstractNumId w:val="1"/>
+    <w:lvlOverride w:ilvl="0">
+      <w:startOverride w:val="3"/>
+    </w:lvlOverride>
+  </w:num>
+  <w:num w:numId="7" w16cid:durableId="914703296">
     <w:abstractNumId w:val="0"/>
     <w:lvlOverride w:ilvl="0">
       <w:startOverride w:val="1"/>
     </w:lvlOverride>
   </w:num>
-  <w:num w:numId="2" w16cid:durableId="702022128">
+  <w:num w:numId="8" w16cid:durableId="1503279655">
     <w:abstractNumId w:val="0"/>
     <w:lvlOverride w:ilvl="0">
       <w:startOverride w:val="2"/>
     </w:lvlOverride>
   </w:num>
-  <w:num w:numId="3" w16cid:durableId="1068500702">
-    <w:abstractNumId w:val="0"/>
+  <w:num w:numId="9" w16cid:durableId="877739208">
+    <w:abstractNumId w:val="6"/>
+    <w:lvlOverride w:ilvl="0">
+      <w:startOverride w:val="1"/>
+    </w:lvlOverride>
+  </w:num>
+  <w:num w:numId="10" w16cid:durableId="1244417458">
+    <w:abstractNumId w:val="6"/>
+    <w:lvlOverride w:ilvl="0">
+      <w:startOverride w:val="2"/>
+    </w:lvlOverride>
+  </w:num>
+  <w:num w:numId="11" w16cid:durableId="460921355">
+    <w:abstractNumId w:val="6"/>
     <w:lvlOverride w:ilvl="0">
       <w:startOverride w:val="3"/>
+    </w:lvlOverride>
+  </w:num>
+  <w:num w:numId="12" w16cid:durableId="57556623">
+    <w:abstractNumId w:val="6"/>
+    <w:lvlOverride w:ilvl="0">
+      <w:startOverride w:val="4"/>
+    </w:lvlOverride>
+  </w:num>
+  <w:num w:numId="13" w16cid:durableId="811364256">
+    <w:abstractNumId w:val="6"/>
+    <w:lvlOverride w:ilvl="0">
+      <w:startOverride w:val="5"/>
+    </w:lvlOverride>
+  </w:num>
+  <w:num w:numId="14" w16cid:durableId="688717914">
+    <w:abstractNumId w:val="6"/>
+    <w:lvlOverride w:ilvl="0">
+      <w:startOverride w:val="6"/>
+    </w:lvlOverride>
+  </w:num>
+  <w:num w:numId="15" w16cid:durableId="1316446374">
+    <w:abstractNumId w:val="4"/>
+    <w:lvlOverride w:ilvl="0">
+      <w:startOverride w:val="1"/>
+    </w:lvlOverride>
+  </w:num>
+  <w:num w:numId="16" w16cid:durableId="1926525061">
+    <w:abstractNumId w:val="4"/>
+    <w:lvlOverride w:ilvl="0">
+      <w:startOverride w:val="2"/>
+    </w:lvlOverride>
+  </w:num>
+  <w:num w:numId="17" w16cid:durableId="192350335">
+    <w:abstractNumId w:val="4"/>
+    <w:lvlOverride w:ilvl="0">
+      <w:startOverride w:val="3"/>
+    </w:lvlOverride>
+  </w:num>
+  <w:num w:numId="18" w16cid:durableId="239025700">
+    <w:abstractNumId w:val="4"/>
+    <w:lvlOverride w:ilvl="0"/>
+    <w:lvlOverride w:ilvl="1">
+      <w:startOverride w:val="1"/>
+    </w:lvlOverride>
+  </w:num>
+  <w:num w:numId="19" w16cid:durableId="1618371634">
+    <w:abstractNumId w:val="4"/>
+    <w:lvlOverride w:ilvl="0"/>
+    <w:lvlOverride w:ilvl="1">
+      <w:startOverride w:val="2"/>
+    </w:lvlOverride>
+  </w:num>
+  <w:num w:numId="20" w16cid:durableId="1690597308">
+    <w:abstractNumId w:val="4"/>
+    <w:lvlOverride w:ilvl="0">
+      <w:startOverride w:val="4"/>
+    </w:lvlOverride>
+  </w:num>
+  <w:num w:numId="21" w16cid:durableId="1169446161">
+    <w:abstractNumId w:val="3"/>
+    <w:lvlOverride w:ilvl="0">
+      <w:startOverride w:val="1"/>
+    </w:lvlOverride>
+  </w:num>
+  <w:num w:numId="22" w16cid:durableId="988561832">
+    <w:abstractNumId w:val="3"/>
+    <w:lvlOverride w:ilvl="0">
+      <w:startOverride w:val="2"/>
+    </w:lvlOverride>
+  </w:num>
+  <w:num w:numId="23" w16cid:durableId="2063362548">
+    <w:abstractNumId w:val="5"/>
+    <w:lvlOverride w:ilvl="0">
+      <w:startOverride w:val="1"/>
+    </w:lvlOverride>
+  </w:num>
+  <w:num w:numId="24" w16cid:durableId="1770932089">
+    <w:abstractNumId w:val="8"/>
+    <w:lvlOverride w:ilvl="0">
+      <w:startOverride w:val="1"/>
+    </w:lvlOverride>
+  </w:num>
+  <w:num w:numId="25" w16cid:durableId="1956673983">
+    <w:abstractNumId w:val="8"/>
+    <w:lvlOverride w:ilvl="0">
+      <w:startOverride w:val="2"/>
+    </w:lvlOverride>
+  </w:num>
+  <w:num w:numId="26" w16cid:durableId="1758476253">
+    <w:abstractNumId w:val="7"/>
+    <w:lvlOverride w:ilvl="0">
+      <w:startOverride w:val="1"/>
+    </w:lvlOverride>
+  </w:num>
+  <w:num w:numId="27" w16cid:durableId="1924102346">
+    <w:abstractNumId w:val="2"/>
+    <w:lvlOverride w:ilvl="0">
+      <w:startOverride w:val="1"/>
+    </w:lvlOverride>
+  </w:num>
+  <w:num w:numId="28" w16cid:durableId="1947689537">
+    <w:abstractNumId w:val="2"/>
+    <w:lvlOverride w:ilvl="0">
+      <w:startOverride w:val="2"/>
+    </w:lvlOverride>
+  </w:num>
+  <w:num w:numId="29" w16cid:durableId="977759766">
+    <w:abstractNumId w:val="2"/>
+    <w:lvlOverride w:ilvl="0">
+      <w:startOverride w:val="3"/>
+    </w:lvlOverride>
+  </w:num>
+  <w:num w:numId="30" w16cid:durableId="465583542">
+    <w:abstractNumId w:val="2"/>
+    <w:lvlOverride w:ilvl="0">
+      <w:startOverride w:val="4"/>
     </w:lvlOverride>
   </w:num>
 </w:numbering>

</xml_diff>